<commit_message>
modified:   "QA_analysis/documentation/U\303\204_laatu_automaattinen_analyysi_k\303\244ytt\303\266ohje_v1.docx" 	modified:   QA_analysis/utils/utils.py
</commit_message>
<xml_diff>
--- a/QA_analysis/documentation/UÄ_laatu_automaattinen_analyysi_käyttöohje_v1.docx
+++ b/QA_analysis/documentation/UÄ_laatu_automaattinen_analyysi_käyttöohje_v1.docx
@@ -1,11 +1,11 @@
 
 <file path=word/document.xml><?xml version="1.0" encoding="utf-8"?>
-<w:document xmlns:wpc="http://schemas.microsoft.com/office/word/2010/wordprocessingCanvas" xmlns:cx="http://schemas.microsoft.com/office/drawing/2014/chartex" xmlns:cx1="http://schemas.microsoft.com/office/drawing/2015/9/8/chartex" xmlns:mc="http://schemas.openxmlformats.org/markup-compatibility/2006" xmlns:o="urn:schemas-microsoft-com:office:office" xmlns:r="http://schemas.openxmlformats.org/officeDocument/2006/relationships" xmlns:m="http://schemas.openxmlformats.org/officeDocument/2006/math" xmlns:v="urn:schemas-microsoft-com:vml" xmlns:wp14="http://schemas.microsoft.com/office/word/2010/wordprocessingDrawing" xmlns:wp="http://schemas.openxmlformats.org/drawingml/2006/wordprocessingDrawing" xmlns:w10="urn:schemas-microsoft-com:office:word" xmlns:w="http://schemas.openxmlformats.org/wordprocessingml/2006/main" xmlns:w14="http://schemas.microsoft.com/office/word/2010/wordml" xmlns:w15="http://schemas.microsoft.com/office/word/2012/wordml" xmlns:w16se="http://schemas.microsoft.com/office/word/2015/wordml/symex" xmlns:wpg="http://schemas.microsoft.com/office/word/2010/wordprocessingGroup" xmlns:wpi="http://schemas.microsoft.com/office/word/2010/wordprocessingInk" xmlns:wne="http://schemas.microsoft.com/office/word/2006/wordml" xmlns:wps="http://schemas.microsoft.com/office/word/2010/wordprocessingShape" mc:Ignorable="w14 w15 w16se wp14">
+<w:document xmlns:wpc="http://schemas.microsoft.com/office/word/2010/wordprocessingCanvas" xmlns:cx="http://schemas.microsoft.com/office/drawing/2014/chartex" xmlns:cx1="http://schemas.microsoft.com/office/drawing/2015/9/8/chartex" xmlns:cx2="http://schemas.microsoft.com/office/drawing/2015/10/21/chartex" xmlns:cx3="http://schemas.microsoft.com/office/drawing/2016/5/9/chartex" xmlns:cx4="http://schemas.microsoft.com/office/drawing/2016/5/10/chartex" xmlns:cx5="http://schemas.microsoft.com/office/drawing/2016/5/11/chartex" xmlns:cx6="http://schemas.microsoft.com/office/drawing/2016/5/12/chartex" xmlns:cx7="http://schemas.microsoft.com/office/drawing/2016/5/13/chartex" xmlns:cx8="http://schemas.microsoft.com/office/drawing/2016/5/14/chartex" xmlns:mc="http://schemas.openxmlformats.org/markup-compatibility/2006" xmlns:aink="http://schemas.microsoft.com/office/drawing/2016/ink" xmlns:am3d="http://schemas.microsoft.com/office/drawing/2017/model3d" xmlns:o="urn:schemas-microsoft-com:office:office" xmlns:r="http://schemas.openxmlformats.org/officeDocument/2006/relationships" xmlns:m="http://schemas.openxmlformats.org/officeDocument/2006/math" xmlns:v="urn:schemas-microsoft-com:vml" xmlns:wp14="http://schemas.microsoft.com/office/word/2010/wordprocessingDrawing" xmlns:wp="http://schemas.openxmlformats.org/drawingml/2006/wordprocessingDrawing" xmlns:w10="urn:schemas-microsoft-com:office:word" xmlns:w="http://schemas.openxmlformats.org/wordprocessingml/2006/main" xmlns:w14="http://schemas.microsoft.com/office/word/2010/wordml" xmlns:w15="http://schemas.microsoft.com/office/word/2012/wordml" xmlns:w16cex="http://schemas.microsoft.com/office/word/2018/wordml/cex" xmlns:w16cid="http://schemas.microsoft.com/office/word/2016/wordml/cid" xmlns:w16="http://schemas.microsoft.com/office/word/2018/wordml" xmlns:w16sdtdh="http://schemas.microsoft.com/office/word/2020/wordml/sdtdatahash" xmlns:w16se="http://schemas.microsoft.com/office/word/2015/wordml/symex" xmlns:wpg="http://schemas.microsoft.com/office/word/2010/wordprocessingGroup" xmlns:wpi="http://schemas.microsoft.com/office/word/2010/wordprocessingInk" xmlns:wne="http://schemas.microsoft.com/office/word/2006/wordml" xmlns:wps="http://schemas.microsoft.com/office/word/2010/wordprocessingShape" mc:Ignorable="w14 w15 w16se w16cid w16 w16cex w16sdtdh wp14">
   <w:body>
     <w:p/>
     <w:p>
       <w:pPr>
-        <w:pStyle w:val="Otsikko2"/>
+        <w:pStyle w:val="Heading2"/>
       </w:pPr>
       <w:r>
         <w:t xml:space="preserve">Ultraääni-ilmakuvien </w:t>
@@ -27,7 +27,7 @@
     <w:p>
       <w:r>
         <w:rPr>
-          <w:rStyle w:val="Otsikko3Char"/>
+          <w:rStyle w:val="Heading3Char"/>
         </w:rPr>
         <w:t>Tekijä</w:t>
       </w:r>
@@ -40,7 +40,7 @@
     <w:p>
       <w:r>
         <w:rPr>
-          <w:rStyle w:val="Otsikko3Char"/>
+          <w:rStyle w:val="Heading3Char"/>
         </w:rPr>
         <w:t>Yleiskuvaus</w:t>
       </w:r>
@@ -75,13 +75,13 @@
     <w:p>
       <w:r>
         <w:rPr>
-          <w:rStyle w:val="Otsikko3Char"/>
+          <w:rStyle w:val="Heading3Char"/>
         </w:rPr>
         <w:t xml:space="preserve">Ohjelman </w:t>
       </w:r>
       <w:r>
         <w:rPr>
-          <w:rStyle w:val="Otsikko3Char"/>
+          <w:rStyle w:val="Heading3Char"/>
         </w:rPr>
         <w:t>toiminta</w:t>
       </w:r>
@@ -238,13 +238,13 @@
     <w:p>
       <w:pPr>
         <w:rPr>
-          <w:rStyle w:val="Otsikko3Char"/>
+          <w:rStyle w:val="Heading3Char"/>
           <w:iCs/>
         </w:rPr>
       </w:pPr>
       <w:r>
         <w:rPr>
-          <w:rStyle w:val="Otsikko3Char"/>
+          <w:rStyle w:val="Heading3Char"/>
           <w:iCs/>
         </w:rPr>
         <w:t>Ohjelman avaaminen</w:t>
@@ -262,7 +262,7 @@
           <w:lang w:eastAsia="fi-FI"/>
         </w:rPr>
         <w:drawing>
-          <wp:anchor distT="0" distB="0" distL="114300" distR="114300" simplePos="0" relativeHeight="251658240" behindDoc="0" locked="0" layoutInCell="1" allowOverlap="1">
+          <wp:anchor distT="0" distB="0" distL="114300" distR="114300" simplePos="0" relativeHeight="251658240" behindDoc="0" locked="0" layoutInCell="1" allowOverlap="1" wp14:anchorId="2B715F2C" wp14:editId="375CEA56">
             <wp:simplePos x="0" y="0"/>
             <wp:positionH relativeFrom="margin">
               <wp:posOffset>-60960</wp:posOffset>
@@ -481,7 +481,7 @@
           <w:lang w:eastAsia="fi-FI"/>
         </w:rPr>
         <w:drawing>
-          <wp:inline distT="0" distB="0" distL="0" distR="0" wp14:anchorId="1631EDEF" wp14:editId="1481A9BE">
+          <wp:inline distT="0" distB="0" distL="0" distR="0" wp14:anchorId="0296A66F" wp14:editId="687BA4D9">
             <wp:extent cx="4274185" cy="741724"/>
             <wp:effectExtent l="0" t="0" r="0" b="1270"/>
             <wp:docPr id="4" name="Kuva 4"/>
@@ -522,7 +522,7 @@
           <w:lang w:eastAsia="fi-FI"/>
         </w:rPr>
         <w:drawing>
-          <wp:inline distT="0" distB="0" distL="0" distR="0" wp14:anchorId="78E5B126" wp14:editId="1EC9E54F">
+          <wp:inline distT="0" distB="0" distL="0" distR="0" wp14:anchorId="6A6FFF56" wp14:editId="65A3634D">
             <wp:extent cx="1419225" cy="419100"/>
             <wp:effectExtent l="0" t="0" r="9525" b="0"/>
             <wp:docPr id="5" name="Kuva 5"/>
@@ -585,7 +585,7 @@
           <w:lang w:eastAsia="fi-FI"/>
         </w:rPr>
         <w:drawing>
-          <wp:inline distT="0" distB="0" distL="0" distR="0" wp14:anchorId="794AA604" wp14:editId="3FCFE7CE">
+          <wp:inline distT="0" distB="0" distL="0" distR="0" wp14:anchorId="482571BD" wp14:editId="5F8947A9">
             <wp:extent cx="6120130" cy="765175"/>
             <wp:effectExtent l="0" t="0" r="0" b="0"/>
             <wp:docPr id="17" name="Kuva 17"/>
@@ -628,7 +628,7 @@
           <w:lang w:eastAsia="fi-FI"/>
         </w:rPr>
         <w:drawing>
-          <wp:anchor distT="0" distB="0" distL="114300" distR="114300" simplePos="0" relativeHeight="251659264" behindDoc="0" locked="0" layoutInCell="1" allowOverlap="1">
+          <wp:anchor distT="0" distB="0" distL="114300" distR="114300" simplePos="0" relativeHeight="251659264" behindDoc="0" locked="0" layoutInCell="1" allowOverlap="1" wp14:anchorId="308EFCBB" wp14:editId="78825FB5">
             <wp:simplePos x="0" y="0"/>
             <wp:positionH relativeFrom="margin">
               <wp:align>left</wp:align>
@@ -708,7 +708,7 @@
           <w:lang w:eastAsia="fi-FI"/>
         </w:rPr>
         <w:drawing>
-          <wp:inline distT="0" distB="0" distL="0" distR="0" wp14:anchorId="365F9970" wp14:editId="0C8E3AE7">
+          <wp:inline distT="0" distB="0" distL="0" distR="0" wp14:anchorId="3C9E916C" wp14:editId="2A3DC104">
             <wp:extent cx="6120130" cy="814705"/>
             <wp:effectExtent l="0" t="0" r="0" b="4445"/>
             <wp:docPr id="19" name="Kuva 19"/>
@@ -804,7 +804,7 @@
           <w:lang w:eastAsia="fi-FI"/>
         </w:rPr>
         <w:drawing>
-          <wp:inline distT="0" distB="0" distL="0" distR="0" wp14:anchorId="477661E5" wp14:editId="23966DF4">
+          <wp:inline distT="0" distB="0" distL="0" distR="0" wp14:anchorId="1E2275B2" wp14:editId="2B09ECD5">
             <wp:extent cx="6120130" cy="1279525"/>
             <wp:effectExtent l="0" t="0" r="0" b="0"/>
             <wp:docPr id="20" name="Kuva 20"/>
@@ -902,20 +902,20 @@
     <w:p>
       <w:pPr>
         <w:rPr>
-          <w:rStyle w:val="Otsikko3Char"/>
+          <w:rStyle w:val="Heading3Char"/>
           <w:iCs/>
         </w:rPr>
       </w:pPr>
       <w:r>
         <w:rPr>
-          <w:rStyle w:val="Otsikko3Char"/>
+          <w:rStyle w:val="Heading3Char"/>
           <w:iCs/>
         </w:rPr>
         <w:t xml:space="preserve">Ohjelman </w:t>
       </w:r>
       <w:r>
         <w:rPr>
-          <w:rStyle w:val="Otsikko3Char"/>
+          <w:rStyle w:val="Heading3Char"/>
           <w:iCs/>
         </w:rPr>
         <w:t>sulkeminen</w:t>
@@ -991,7 +991,7 @@
     <w:p>
       <w:pPr>
         <w:rPr>
-          <w:rStyle w:val="Otsikko3Char"/>
+          <w:rStyle w:val="Heading3Char"/>
           <w:rFonts w:asciiTheme="minorHAnsi" w:eastAsiaTheme="minorHAnsi" w:hAnsiTheme="minorHAnsi" w:cstheme="minorBidi"/>
           <w:b/>
           <w:color w:val="auto"/>
@@ -1003,20 +1003,20 @@
     <w:p>
       <w:pPr>
         <w:rPr>
-          <w:rStyle w:val="Otsikko3Char"/>
+          <w:rStyle w:val="Heading3Char"/>
           <w:iCs/>
         </w:rPr>
       </w:pPr>
       <w:r>
         <w:rPr>
-          <w:rStyle w:val="Otsikko3Char"/>
+          <w:rStyle w:val="Heading3Char"/>
           <w:iCs/>
         </w:rPr>
         <w:t>Ohjelman asetukset</w:t>
       </w:r>
       <w:r>
         <w:rPr>
-          <w:rStyle w:val="Otsikko3Char"/>
+          <w:rStyle w:val="Heading3Char"/>
           <w:iCs/>
         </w:rPr>
         <w:t xml:space="preserve"> (</w:t>
@@ -1025,7 +1025,7 @@
       <w:proofErr w:type="gramStart"/>
       <w:r>
         <w:rPr>
-          <w:rStyle w:val="Otsikko3Char"/>
+          <w:rStyle w:val="Heading3Char"/>
           <w:iCs/>
         </w:rPr>
         <w:t>settings.yaml</w:t>
@@ -1034,7 +1034,7 @@
       <w:proofErr w:type="gramEnd"/>
       <w:r>
         <w:rPr>
-          <w:rStyle w:val="Otsikko3Char"/>
+          <w:rStyle w:val="Heading3Char"/>
           <w:iCs/>
         </w:rPr>
         <w:t>)</w:t>
@@ -1052,7 +1052,7 @@
     </w:p>
     <w:p>
       <w:pPr>
-        <w:pStyle w:val="Luettelokappale"/>
+        <w:pStyle w:val="ListParagraph"/>
         <w:numPr>
           <w:ilvl w:val="0"/>
           <w:numId w:val="1"/>
@@ -1072,7 +1072,7 @@
     </w:p>
     <w:p>
       <w:pPr>
-        <w:pStyle w:val="Luettelokappale"/>
+        <w:pStyle w:val="ListParagraph"/>
         <w:numPr>
           <w:ilvl w:val="0"/>
           <w:numId w:val="1"/>
@@ -1092,7 +1092,7 @@
     </w:p>
     <w:p>
       <w:pPr>
-        <w:pStyle w:val="Luettelokappale"/>
+        <w:pStyle w:val="ListParagraph"/>
         <w:numPr>
           <w:ilvl w:val="0"/>
           <w:numId w:val="1"/>
@@ -1118,91 +1118,6 @@
         <w:t>): Potilas ID, jonka avulla tarkistetaan, onko kuva ilmakuva vai ei.</w:t>
       </w:r>
     </w:p>
-    <w:p>
-      <w:r>
-        <w:t>Vaihtoehtoiset asetukset:</w:t>
-      </w:r>
-    </w:p>
-    <w:p>
-      <w:pPr>
-        <w:pStyle w:val="Luettelokappale"/>
-        <w:numPr>
-          <w:ilvl w:val="0"/>
-          <w:numId w:val="2"/>
-        </w:numPr>
-      </w:pPr>
-      <w:r>
-        <w:t>Sähköpostiasetus (</w:t>
-      </w:r>
-      <w:proofErr w:type="spellStart"/>
-      <w:r>
-        <w:t>use_gmail_alert</w:t>
-      </w:r>
-      <w:proofErr w:type="spellEnd"/>
-      <w:r>
-        <w:t xml:space="preserve">): Käytetäänkö </w:t>
-      </w:r>
-      <w:proofErr w:type="spellStart"/>
-      <w:r>
-        <w:t>gmail</w:t>
-      </w:r>
-      <w:proofErr w:type="spellEnd"/>
-      <w:r>
-        <w:t xml:space="preserve"> pohjaista asetusta. 1 kyllä, 0 ei. HOX: </w:t>
-      </w:r>
-      <w:proofErr w:type="spellStart"/>
-      <w:r>
-        <w:rPr>
-          <w:b/>
-        </w:rPr>
-        <w:t>gmail</w:t>
-      </w:r>
-      <w:proofErr w:type="spellEnd"/>
-      <w:r>
-        <w:rPr>
-          <w:b/>
-        </w:rPr>
-        <w:t xml:space="preserve"> ei toimi OYSNET verkossa</w:t>
-      </w:r>
-      <w:r>
-        <w:t xml:space="preserve">, joten asetus on nyt pois päältä. </w:t>
-      </w:r>
-    </w:p>
-    <w:p>
-      <w:pPr>
-        <w:pStyle w:val="Luettelokappale"/>
-        <w:numPr>
-          <w:ilvl w:val="0"/>
-          <w:numId w:val="2"/>
-        </w:numPr>
-      </w:pPr>
-      <w:proofErr w:type="spellStart"/>
-      <w:r>
-        <w:t>gmail</w:t>
-      </w:r>
-      <w:proofErr w:type="spellEnd"/>
-      <w:r>
-        <w:t xml:space="preserve"> sähköpostiosoite (</w:t>
-      </w:r>
-      <w:proofErr w:type="spellStart"/>
-      <w:r>
-        <w:t>gmail_user</w:t>
-      </w:r>
-      <w:proofErr w:type="spellEnd"/>
-      <w:proofErr w:type="gramStart"/>
-      <w:r>
-        <w:t>):  Sähköpostiosoite</w:t>
-      </w:r>
-      <w:proofErr w:type="gramEnd"/>
-      <w:r>
-        <w:t>. Salasana pitää antaa ohjelmalle käynnistyessä.</w:t>
-      </w:r>
-    </w:p>
-    <w:p>
-      <w:pPr>
-        <w:ind w:left="360"/>
-      </w:pPr>
-    </w:p>
     <w:p/>
     <w:p/>
     <w:p>
@@ -1262,7 +1177,7 @@
           <w:lang w:eastAsia="fi-FI"/>
         </w:rPr>
         <w:drawing>
-          <wp:inline distT="0" distB="0" distL="0" distR="0" wp14:anchorId="24065749" wp14:editId="2270335C">
+          <wp:inline distT="0" distB="0" distL="0" distR="0" wp14:anchorId="36CF5F93" wp14:editId="4C926D15">
             <wp:extent cx="6120130" cy="1087120"/>
             <wp:effectExtent l="0" t="0" r="0" b="0"/>
             <wp:docPr id="1" name="Kuva 1"/>
@@ -1370,9 +1285,10 @@
     <w:p/>
     <w:p>
       <w:pPr>
-        <w:pStyle w:val="Otsikko2"/>
-      </w:pPr>
-      <w:r>
+        <w:pStyle w:val="Heading2"/>
+      </w:pPr>
+      <w:r>
+        <w:lastRenderedPageBreak/>
         <w:t>Ilmakuva-</w:t>
       </w:r>
       <w:r>
@@ -1381,7 +1297,7 @@
     </w:p>
     <w:p>
       <w:pPr>
-        <w:pStyle w:val="Otsikko3"/>
+        <w:pStyle w:val="Heading3"/>
         <w:rPr>
           <w:rFonts w:asciiTheme="minorHAnsi" w:eastAsiaTheme="minorHAnsi" w:hAnsiTheme="minorHAnsi" w:cstheme="minorBidi"/>
           <w:color w:val="auto"/>
@@ -1472,7 +1388,7 @@
     </w:p>
     <w:p>
       <w:pPr>
-        <w:pStyle w:val="Otsikko3"/>
+        <w:pStyle w:val="Heading3"/>
         <w:rPr>
           <w:rFonts w:asciiTheme="minorHAnsi" w:eastAsiaTheme="minorHAnsi" w:hAnsiTheme="minorHAnsi" w:cstheme="minorBidi"/>
           <w:color w:val="auto"/>
@@ -1483,137 +1399,123 @@
     </w:p>
     <w:p>
       <w:pPr>
-        <w:pStyle w:val="Otsikko3"/>
-      </w:pPr>
-      <w:r>
-        <w:t>Ennen analyysia</w:t>
-      </w:r>
-      <w:r>
+        <w:pStyle w:val="Heading3"/>
+      </w:pPr>
+      <w:r>
+        <w:t>Ennen analyysia:</w:t>
+      </w:r>
+    </w:p>
+    <w:p>
+      <w:r>
+        <w:t xml:space="preserve">Kun kansioon tulee tiedosto kuuntelija </w:t>
+      </w:r>
+      <w:r>
+        <w:t>tarkistaa</w:t>
+      </w:r>
+      <w:r>
+        <w:rPr>
+          <w:b/>
+        </w:rPr>
         <w:t>:</w:t>
       </w:r>
-    </w:p>
-    <w:p>
-      <w:r>
-        <w:t>Kun kansioon tulee tiedosto</w:t>
-      </w:r>
-      <w:r>
-        <w:t xml:space="preserve"> kuuntelija </w:t>
-      </w:r>
-      <w:r>
-        <w:t>tarkistaa</w:t>
-      </w:r>
-      <w:r>
-        <w:rPr>
-          <w:b/>
-        </w:rPr>
+      <w:r>
+        <w:rPr>
+          <w:b/>
+        </w:rPr>
+        <w:t xml:space="preserve"> </w:t>
+      </w:r>
+      <w:r>
+        <w:t>1.</w:t>
+      </w:r>
+      <w:r>
+        <w:rPr>
+          <w:b/>
+        </w:rPr>
+        <w:t xml:space="preserve"> </w:t>
+      </w:r>
+      <w:r>
+        <w:t xml:space="preserve">onko kuva ultraäänikuva </w:t>
+      </w:r>
+      <w:proofErr w:type="spellStart"/>
+      <w:r>
+        <w:t>Patient</w:t>
+      </w:r>
+      <w:proofErr w:type="spellEnd"/>
+      <w:r>
+        <w:t xml:space="preserve"> ID</w:t>
+      </w:r>
+      <w:r>
+        <w:t xml:space="preserve"> tagin mukaan 2. </w:t>
+      </w:r>
+      <w:r>
+        <w:t>onko</w:t>
+      </w:r>
+      <w:r>
+        <w:t xml:space="preserve"> </w:t>
+      </w:r>
+      <w:r>
+        <w:t xml:space="preserve">tiedosto </w:t>
+      </w:r>
+      <w:proofErr w:type="spellStart"/>
+      <w:r>
+        <w:t>dicom</w:t>
+      </w:r>
+      <w:proofErr w:type="spellEnd"/>
+      <w:r>
+        <w:t>-tiedosto</w:t>
+      </w:r>
+      <w:r>
+        <w:t>.</w:t>
+      </w:r>
+      <w:r>
+        <w:rPr>
+          <w:b/>
+        </w:rPr>
+        <w:t xml:space="preserve"> </w:t>
+      </w:r>
+      <w:r>
+        <w:t>Mikäli</w:t>
+      </w:r>
+      <w:r>
+        <w:t xml:space="preserve"> nämä kaksi </w:t>
+      </w:r>
+      <w:r>
+        <w:t>ehtoa</w:t>
+      </w:r>
+      <w:r>
+        <w:t xml:space="preserve"> </w:t>
+      </w:r>
+      <w:r>
+        <w:t xml:space="preserve">toteutuu </w:t>
+      </w:r>
+      <w:r>
+        <w:t xml:space="preserve">alkaa analyysi. </w:t>
+      </w:r>
+    </w:p>
+    <w:p>
+      <w:pPr>
+        <w:pStyle w:val="Heading3"/>
+      </w:pPr>
+      <w:r>
+        <w:t>Analyysikoodi</w:t>
+      </w:r>
+      <w:r>
         <w:t>:</w:t>
       </w:r>
-      <w:r>
-        <w:rPr>
-          <w:b/>
-        </w:rPr>
+    </w:p>
+    <w:p>
+      <w:r>
+        <w:t>Analyysimoduuli</w:t>
+      </w:r>
+      <w:r>
         <w:t xml:space="preserve"> </w:t>
       </w:r>
       <w:r>
-        <w:t>1.</w:t>
-      </w:r>
-      <w:r>
-        <w:rPr>
-          <w:b/>
-        </w:rPr>
+        <w:t>löytyy</w:t>
+      </w:r>
+      <w:r>
         <w:t xml:space="preserve"> </w:t>
       </w:r>
-      <w:r>
-        <w:t xml:space="preserve">onko kuva ultraäänikuva </w:t>
-      </w:r>
-      <w:proofErr w:type="spellStart"/>
-      <w:r>
-        <w:t>Patient</w:t>
-      </w:r>
-      <w:proofErr w:type="spellEnd"/>
-      <w:r>
-        <w:t xml:space="preserve"> ID</w:t>
-      </w:r>
-      <w:r>
-        <w:t xml:space="preserve"> </w:t>
-      </w:r>
-      <w:proofErr w:type="spellStart"/>
-      <w:r>
-        <w:t>tagin</w:t>
-      </w:r>
-      <w:proofErr w:type="spellEnd"/>
-      <w:r>
-        <w:t xml:space="preserve"> mukaan 2. </w:t>
-      </w:r>
-      <w:r>
-        <w:t>onko</w:t>
-      </w:r>
-      <w:r>
-        <w:t xml:space="preserve"> </w:t>
-      </w:r>
-      <w:r>
-        <w:t xml:space="preserve">tiedosto </w:t>
-      </w:r>
-      <w:proofErr w:type="spellStart"/>
-      <w:r>
-        <w:t>dicom</w:t>
-      </w:r>
-      <w:proofErr w:type="spellEnd"/>
-      <w:r>
-        <w:t>-tiedosto</w:t>
-      </w:r>
-      <w:r>
-        <w:t>.</w:t>
-      </w:r>
-      <w:r>
-        <w:rPr>
-          <w:b/>
-        </w:rPr>
-        <w:t xml:space="preserve"> </w:t>
-      </w:r>
-      <w:r>
-        <w:t>Mikäli</w:t>
-      </w:r>
-      <w:r>
-        <w:t xml:space="preserve"> nämä kaksi </w:t>
-      </w:r>
-      <w:r>
-        <w:t>ehtoa</w:t>
-      </w:r>
-      <w:r>
-        <w:t xml:space="preserve"> </w:t>
-      </w:r>
-      <w:r>
-        <w:t xml:space="preserve">toteutuu </w:t>
-      </w:r>
-      <w:r>
-        <w:t xml:space="preserve">alkaa analyysi. </w:t>
-      </w:r>
-    </w:p>
-    <w:p>
-      <w:pPr>
-        <w:pStyle w:val="Otsikko3"/>
-      </w:pPr>
-      <w:r>
-        <w:t>Analyysikoodi</w:t>
-      </w:r>
-      <w:r>
-        <w:t>:</w:t>
-      </w:r>
-    </w:p>
-    <w:p>
-      <w:r>
-        <w:t>Analyysimoduuli</w:t>
-      </w:r>
-      <w:r>
-        <w:t xml:space="preserve"> </w:t>
-      </w:r>
-      <w:r>
-        <w:t>löytyy</w:t>
-      </w:r>
-      <w:r>
-        <w:t xml:space="preserve"> </w:t>
-      </w:r>
       <w:proofErr w:type="spellStart"/>
       <w:r>
         <w:t>QA_analysis</w:t>
@@ -1637,27 +1539,14 @@
         <w:t>.py”</w:t>
       </w:r>
     </w:p>
-    <w:p>
-      <w:bookmarkStart w:id="0" w:name="_GoBack"/>
-      <w:bookmarkEnd w:id="0"/>
-    </w:p>
     <w:p/>
-    <w:p>
-      <w:pPr>
-        <w:pStyle w:val="Otsikko3"/>
+    <w:p/>
+    <w:p>
+      <w:pPr>
+        <w:pStyle w:val="Heading3"/>
       </w:pPr>
       <w:r>
         <w:t>Tulosten tallennus</w:t>
-      </w:r>
-    </w:p>
-    <w:p>
-      <w:proofErr w:type="spellStart"/>
-      <w:r>
-        <w:t>Log</w:t>
-      </w:r>
-      <w:proofErr w:type="spellEnd"/>
-      <w:r>
-        <w:t xml:space="preserve"> tiedoston kirjaus:</w:t>
       </w:r>
     </w:p>
     <w:p/>
@@ -1673,7 +1562,7 @@
 </file>
 
 <file path=word/endnotes.xml><?xml version="1.0" encoding="utf-8"?>
-<w:endnotes xmlns:wpc="http://schemas.microsoft.com/office/word/2010/wordprocessingCanvas" xmlns:cx="http://schemas.microsoft.com/office/drawing/2014/chartex" xmlns:cx1="http://schemas.microsoft.com/office/drawing/2015/9/8/chartex" xmlns:mc="http://schemas.openxmlformats.org/markup-compatibility/2006" xmlns:o="urn:schemas-microsoft-com:office:office" xmlns:r="http://schemas.openxmlformats.org/officeDocument/2006/relationships" xmlns:m="http://schemas.openxmlformats.org/officeDocument/2006/math" xmlns:v="urn:schemas-microsoft-com:vml" xmlns:wp14="http://schemas.microsoft.com/office/word/2010/wordprocessingDrawing" xmlns:wp="http://schemas.openxmlformats.org/drawingml/2006/wordprocessingDrawing" xmlns:w10="urn:schemas-microsoft-com:office:word" xmlns:w="http://schemas.openxmlformats.org/wordprocessingml/2006/main" xmlns:w14="http://schemas.microsoft.com/office/word/2010/wordml" xmlns:w15="http://schemas.microsoft.com/office/word/2012/wordml" xmlns:w16se="http://schemas.microsoft.com/office/word/2015/wordml/symex" xmlns:wpg="http://schemas.microsoft.com/office/word/2010/wordprocessingGroup" xmlns:wpi="http://schemas.microsoft.com/office/word/2010/wordprocessingInk" xmlns:wne="http://schemas.microsoft.com/office/word/2006/wordml" xmlns:wps="http://schemas.microsoft.com/office/word/2010/wordprocessingShape" mc:Ignorable="w14 w15 w16se wp14">
+<w:endnotes xmlns:wpc="http://schemas.microsoft.com/office/word/2010/wordprocessingCanvas" xmlns:cx="http://schemas.microsoft.com/office/drawing/2014/chartex" xmlns:cx1="http://schemas.microsoft.com/office/drawing/2015/9/8/chartex" xmlns:cx2="http://schemas.microsoft.com/office/drawing/2015/10/21/chartex" xmlns:cx3="http://schemas.microsoft.com/office/drawing/2016/5/9/chartex" xmlns:cx4="http://schemas.microsoft.com/office/drawing/2016/5/10/chartex" xmlns:cx5="http://schemas.microsoft.com/office/drawing/2016/5/11/chartex" xmlns:cx6="http://schemas.microsoft.com/office/drawing/2016/5/12/chartex" xmlns:cx7="http://schemas.microsoft.com/office/drawing/2016/5/13/chartex" xmlns:cx8="http://schemas.microsoft.com/office/drawing/2016/5/14/chartex" xmlns:mc="http://schemas.openxmlformats.org/markup-compatibility/2006" xmlns:aink="http://schemas.microsoft.com/office/drawing/2016/ink" xmlns:am3d="http://schemas.microsoft.com/office/drawing/2017/model3d" xmlns:o="urn:schemas-microsoft-com:office:office" xmlns:r="http://schemas.openxmlformats.org/officeDocument/2006/relationships" xmlns:m="http://schemas.openxmlformats.org/officeDocument/2006/math" xmlns:v="urn:schemas-microsoft-com:vml" xmlns:wp14="http://schemas.microsoft.com/office/word/2010/wordprocessingDrawing" xmlns:wp="http://schemas.openxmlformats.org/drawingml/2006/wordprocessingDrawing" xmlns:w10="urn:schemas-microsoft-com:office:word" xmlns:w="http://schemas.openxmlformats.org/wordprocessingml/2006/main" xmlns:w14="http://schemas.microsoft.com/office/word/2010/wordml" xmlns:w15="http://schemas.microsoft.com/office/word/2012/wordml" xmlns:w16cex="http://schemas.microsoft.com/office/word/2018/wordml/cex" xmlns:w16cid="http://schemas.microsoft.com/office/word/2016/wordml/cid" xmlns:w16="http://schemas.microsoft.com/office/word/2018/wordml" xmlns:w16sdtdh="http://schemas.microsoft.com/office/word/2020/wordml/sdtdatahash" xmlns:w16se="http://schemas.microsoft.com/office/word/2015/wordml/symex" xmlns:wpg="http://schemas.microsoft.com/office/word/2010/wordprocessingGroup" xmlns:wpi="http://schemas.microsoft.com/office/word/2010/wordprocessingInk" xmlns:wne="http://schemas.microsoft.com/office/word/2006/wordml" xmlns:wps="http://schemas.microsoft.com/office/word/2010/wordprocessingShape" mc:Ignorable="w14 w15 w16se w16cid w16 w16cex w16sdtdh wp14">
   <w:endnote w:type="separator" w:id="-1">
     <w:p>
       <w:pPr>
@@ -1698,7 +1587,7 @@
 </file>
 
 <file path=word/footnotes.xml><?xml version="1.0" encoding="utf-8"?>
-<w:footnotes xmlns:wpc="http://schemas.microsoft.com/office/word/2010/wordprocessingCanvas" xmlns:cx="http://schemas.microsoft.com/office/drawing/2014/chartex" xmlns:cx1="http://schemas.microsoft.com/office/drawing/2015/9/8/chartex" xmlns:mc="http://schemas.openxmlformats.org/markup-compatibility/2006" xmlns:o="urn:schemas-microsoft-com:office:office" xmlns:r="http://schemas.openxmlformats.org/officeDocument/2006/relationships" xmlns:m="http://schemas.openxmlformats.org/officeDocument/2006/math" xmlns:v="urn:schemas-microsoft-com:vml" xmlns:wp14="http://schemas.microsoft.com/office/word/2010/wordprocessingDrawing" xmlns:wp="http://schemas.openxmlformats.org/drawingml/2006/wordprocessingDrawing" xmlns:w10="urn:schemas-microsoft-com:office:word" xmlns:w="http://schemas.openxmlformats.org/wordprocessingml/2006/main" xmlns:w14="http://schemas.microsoft.com/office/word/2010/wordml" xmlns:w15="http://schemas.microsoft.com/office/word/2012/wordml" xmlns:w16se="http://schemas.microsoft.com/office/word/2015/wordml/symex" xmlns:wpg="http://schemas.microsoft.com/office/word/2010/wordprocessingGroup" xmlns:wpi="http://schemas.microsoft.com/office/word/2010/wordprocessingInk" xmlns:wne="http://schemas.microsoft.com/office/word/2006/wordml" xmlns:wps="http://schemas.microsoft.com/office/word/2010/wordprocessingShape" mc:Ignorable="w14 w15 w16se wp14">
+<w:footnotes xmlns:wpc="http://schemas.microsoft.com/office/word/2010/wordprocessingCanvas" xmlns:cx="http://schemas.microsoft.com/office/drawing/2014/chartex" xmlns:cx1="http://schemas.microsoft.com/office/drawing/2015/9/8/chartex" xmlns:cx2="http://schemas.microsoft.com/office/drawing/2015/10/21/chartex" xmlns:cx3="http://schemas.microsoft.com/office/drawing/2016/5/9/chartex" xmlns:cx4="http://schemas.microsoft.com/office/drawing/2016/5/10/chartex" xmlns:cx5="http://schemas.microsoft.com/office/drawing/2016/5/11/chartex" xmlns:cx6="http://schemas.microsoft.com/office/drawing/2016/5/12/chartex" xmlns:cx7="http://schemas.microsoft.com/office/drawing/2016/5/13/chartex" xmlns:cx8="http://schemas.microsoft.com/office/drawing/2016/5/14/chartex" xmlns:mc="http://schemas.openxmlformats.org/markup-compatibility/2006" xmlns:aink="http://schemas.microsoft.com/office/drawing/2016/ink" xmlns:am3d="http://schemas.microsoft.com/office/drawing/2017/model3d" xmlns:o="urn:schemas-microsoft-com:office:office" xmlns:r="http://schemas.openxmlformats.org/officeDocument/2006/relationships" xmlns:m="http://schemas.openxmlformats.org/officeDocument/2006/math" xmlns:v="urn:schemas-microsoft-com:vml" xmlns:wp14="http://schemas.microsoft.com/office/word/2010/wordprocessingDrawing" xmlns:wp="http://schemas.openxmlformats.org/drawingml/2006/wordprocessingDrawing" xmlns:w10="urn:schemas-microsoft-com:office:word" xmlns:w="http://schemas.openxmlformats.org/wordprocessingml/2006/main" xmlns:w14="http://schemas.microsoft.com/office/word/2010/wordml" xmlns:w15="http://schemas.microsoft.com/office/word/2012/wordml" xmlns:w16cex="http://schemas.microsoft.com/office/word/2018/wordml/cex" xmlns:w16cid="http://schemas.microsoft.com/office/word/2016/wordml/cid" xmlns:w16="http://schemas.microsoft.com/office/word/2018/wordml" xmlns:w16sdtdh="http://schemas.microsoft.com/office/word/2020/wordml/sdtdatahash" xmlns:w16se="http://schemas.microsoft.com/office/word/2015/wordml/symex" xmlns:wpg="http://schemas.microsoft.com/office/word/2010/wordprocessingGroup" xmlns:wpi="http://schemas.microsoft.com/office/word/2010/wordprocessingInk" xmlns:wne="http://schemas.microsoft.com/office/word/2006/wordml" xmlns:wps="http://schemas.microsoft.com/office/word/2010/wordprocessingShape" mc:Ignorable="w14 w15 w16se w16cid w16 w16cex w16sdtdh wp14">
   <w:footnote w:type="separator" w:id="-1">
     <w:p>
       <w:pPr>
@@ -1723,10 +1612,10 @@
 </file>
 
 <file path=word/header1.xml><?xml version="1.0" encoding="utf-8"?>
-<w:hdr xmlns:wpc="http://schemas.microsoft.com/office/word/2010/wordprocessingCanvas" xmlns:cx="http://schemas.microsoft.com/office/drawing/2014/chartex" xmlns:cx1="http://schemas.microsoft.com/office/drawing/2015/9/8/chartex" xmlns:mc="http://schemas.openxmlformats.org/markup-compatibility/2006" xmlns:o="urn:schemas-microsoft-com:office:office" xmlns:r="http://schemas.openxmlformats.org/officeDocument/2006/relationships" xmlns:m="http://schemas.openxmlformats.org/officeDocument/2006/math" xmlns:v="urn:schemas-microsoft-com:vml" xmlns:wp14="http://schemas.microsoft.com/office/word/2010/wordprocessingDrawing" xmlns:wp="http://schemas.openxmlformats.org/drawingml/2006/wordprocessingDrawing" xmlns:w10="urn:schemas-microsoft-com:office:word" xmlns:w="http://schemas.openxmlformats.org/wordprocessingml/2006/main" xmlns:w14="http://schemas.microsoft.com/office/word/2010/wordml" xmlns:w15="http://schemas.microsoft.com/office/word/2012/wordml" xmlns:w16se="http://schemas.microsoft.com/office/word/2015/wordml/symex" xmlns:wpg="http://schemas.microsoft.com/office/word/2010/wordprocessingGroup" xmlns:wpi="http://schemas.microsoft.com/office/word/2010/wordprocessingInk" xmlns:wne="http://schemas.microsoft.com/office/word/2006/wordml" xmlns:wps="http://schemas.microsoft.com/office/word/2010/wordprocessingShape" mc:Ignorable="w14 w15 w16se wp14">
+<w:hdr xmlns:wpc="http://schemas.microsoft.com/office/word/2010/wordprocessingCanvas" xmlns:cx="http://schemas.microsoft.com/office/drawing/2014/chartex" xmlns:cx1="http://schemas.microsoft.com/office/drawing/2015/9/8/chartex" xmlns:cx2="http://schemas.microsoft.com/office/drawing/2015/10/21/chartex" xmlns:cx3="http://schemas.microsoft.com/office/drawing/2016/5/9/chartex" xmlns:cx4="http://schemas.microsoft.com/office/drawing/2016/5/10/chartex" xmlns:cx5="http://schemas.microsoft.com/office/drawing/2016/5/11/chartex" xmlns:cx6="http://schemas.microsoft.com/office/drawing/2016/5/12/chartex" xmlns:cx7="http://schemas.microsoft.com/office/drawing/2016/5/13/chartex" xmlns:cx8="http://schemas.microsoft.com/office/drawing/2016/5/14/chartex" xmlns:mc="http://schemas.openxmlformats.org/markup-compatibility/2006" xmlns:aink="http://schemas.microsoft.com/office/drawing/2016/ink" xmlns:am3d="http://schemas.microsoft.com/office/drawing/2017/model3d" xmlns:o="urn:schemas-microsoft-com:office:office" xmlns:r="http://schemas.openxmlformats.org/officeDocument/2006/relationships" xmlns:m="http://schemas.openxmlformats.org/officeDocument/2006/math" xmlns:v="urn:schemas-microsoft-com:vml" xmlns:wp14="http://schemas.microsoft.com/office/word/2010/wordprocessingDrawing" xmlns:wp="http://schemas.openxmlformats.org/drawingml/2006/wordprocessingDrawing" xmlns:w10="urn:schemas-microsoft-com:office:word" xmlns:w="http://schemas.openxmlformats.org/wordprocessingml/2006/main" xmlns:w14="http://schemas.microsoft.com/office/word/2010/wordml" xmlns:w15="http://schemas.microsoft.com/office/word/2012/wordml" xmlns:w16cex="http://schemas.microsoft.com/office/word/2018/wordml/cex" xmlns:w16cid="http://schemas.microsoft.com/office/word/2016/wordml/cid" xmlns:w16="http://schemas.microsoft.com/office/word/2018/wordml" xmlns:w16sdtdh="http://schemas.microsoft.com/office/word/2020/wordml/sdtdatahash" xmlns:w16se="http://schemas.microsoft.com/office/word/2015/wordml/symex" xmlns:wpg="http://schemas.microsoft.com/office/word/2010/wordprocessingGroup" xmlns:wpi="http://schemas.microsoft.com/office/word/2010/wordprocessingInk" xmlns:wne="http://schemas.microsoft.com/office/word/2006/wordml" xmlns:wps="http://schemas.microsoft.com/office/word/2010/wordprocessingShape" mc:Ignorable="w14 w15 w16se w16cid w16 w16cex w16sdtdh wp14">
   <w:p>
     <w:pPr>
-      <w:pStyle w:val="Yltunniste"/>
+      <w:pStyle w:val="Header"/>
       <w:rPr>
         <w:rFonts w:ascii="Arial" w:hAnsi="Arial" w:cs="Arial"/>
       </w:rPr>
@@ -1767,7 +1656,7 @@
 </file>
 
 <file path=word/numbering.xml><?xml version="1.0" encoding="utf-8"?>
-<w:numbering xmlns:wpc="http://schemas.microsoft.com/office/word/2010/wordprocessingCanvas" xmlns:cx="http://schemas.microsoft.com/office/drawing/2014/chartex" xmlns:cx1="http://schemas.microsoft.com/office/drawing/2015/9/8/chartex" xmlns:mc="http://schemas.openxmlformats.org/markup-compatibility/2006" xmlns:o="urn:schemas-microsoft-com:office:office" xmlns:r="http://schemas.openxmlformats.org/officeDocument/2006/relationships" xmlns:m="http://schemas.openxmlformats.org/officeDocument/2006/math" xmlns:v="urn:schemas-microsoft-com:vml" xmlns:wp14="http://schemas.microsoft.com/office/word/2010/wordprocessingDrawing" xmlns:wp="http://schemas.openxmlformats.org/drawingml/2006/wordprocessingDrawing" xmlns:w10="urn:schemas-microsoft-com:office:word" xmlns:w="http://schemas.openxmlformats.org/wordprocessingml/2006/main" xmlns:w14="http://schemas.microsoft.com/office/word/2010/wordml" xmlns:w15="http://schemas.microsoft.com/office/word/2012/wordml" xmlns:w16se="http://schemas.microsoft.com/office/word/2015/wordml/symex" xmlns:wpg="http://schemas.microsoft.com/office/word/2010/wordprocessingGroup" xmlns:wpi="http://schemas.microsoft.com/office/word/2010/wordprocessingInk" xmlns:wne="http://schemas.microsoft.com/office/word/2006/wordml" xmlns:wps="http://schemas.microsoft.com/office/word/2010/wordprocessingShape" mc:Ignorable="w14 w15 w16se wp14">
+<w:numbering xmlns:wpc="http://schemas.microsoft.com/office/word/2010/wordprocessingCanvas" xmlns:cx="http://schemas.microsoft.com/office/drawing/2014/chartex" xmlns:cx1="http://schemas.microsoft.com/office/drawing/2015/9/8/chartex" xmlns:cx2="http://schemas.microsoft.com/office/drawing/2015/10/21/chartex" xmlns:cx3="http://schemas.microsoft.com/office/drawing/2016/5/9/chartex" xmlns:cx4="http://schemas.microsoft.com/office/drawing/2016/5/10/chartex" xmlns:cx5="http://schemas.microsoft.com/office/drawing/2016/5/11/chartex" xmlns:cx6="http://schemas.microsoft.com/office/drawing/2016/5/12/chartex" xmlns:cx7="http://schemas.microsoft.com/office/drawing/2016/5/13/chartex" xmlns:cx8="http://schemas.microsoft.com/office/drawing/2016/5/14/chartex" xmlns:mc="http://schemas.openxmlformats.org/markup-compatibility/2006" xmlns:aink="http://schemas.microsoft.com/office/drawing/2016/ink" xmlns:am3d="http://schemas.microsoft.com/office/drawing/2017/model3d" xmlns:o="urn:schemas-microsoft-com:office:office" xmlns:r="http://schemas.openxmlformats.org/officeDocument/2006/relationships" xmlns:m="http://schemas.openxmlformats.org/officeDocument/2006/math" xmlns:v="urn:schemas-microsoft-com:vml" xmlns:wp14="http://schemas.microsoft.com/office/word/2010/wordprocessingDrawing" xmlns:wp="http://schemas.openxmlformats.org/drawingml/2006/wordprocessingDrawing" xmlns:w10="urn:schemas-microsoft-com:office:word" xmlns:w="http://schemas.openxmlformats.org/wordprocessingml/2006/main" xmlns:w14="http://schemas.microsoft.com/office/word/2010/wordml" xmlns:w15="http://schemas.microsoft.com/office/word/2012/wordml" xmlns:w16cex="http://schemas.microsoft.com/office/word/2018/wordml/cex" xmlns:w16cid="http://schemas.microsoft.com/office/word/2016/wordml/cid" xmlns:w16="http://schemas.microsoft.com/office/word/2018/wordml" xmlns:w16sdtdh="http://schemas.microsoft.com/office/word/2020/wordml/sdtdatahash" xmlns:w16se="http://schemas.microsoft.com/office/word/2015/wordml/symex" xmlns:wpg="http://schemas.microsoft.com/office/word/2010/wordprocessingGroup" xmlns:wpi="http://schemas.microsoft.com/office/word/2010/wordprocessingInk" xmlns:wne="http://schemas.microsoft.com/office/word/2006/wordml" xmlns:wps="http://schemas.microsoft.com/office/word/2010/wordprocessingShape" mc:Ignorable="w14 w15 w16se w16cid w16 w16cex w16sdtdh wp14">
   <w:abstractNum w:abstractNumId="0" w15:restartNumberingAfterBreak="0">
     <w:nsid w:val="1F036EEA"/>
     <w:multiLevelType w:val="hybridMultilevel"/>
@@ -2004,7 +1893,7 @@
 </file>
 
 <file path=word/styles.xml><?xml version="1.0" encoding="utf-8"?>
-<w:styles xmlns:mc="http://schemas.openxmlformats.org/markup-compatibility/2006" xmlns:r="http://schemas.openxmlformats.org/officeDocument/2006/relationships" xmlns:w="http://schemas.openxmlformats.org/wordprocessingml/2006/main" xmlns:w14="http://schemas.microsoft.com/office/word/2010/wordml" xmlns:w15="http://schemas.microsoft.com/office/word/2012/wordml" xmlns:w16se="http://schemas.microsoft.com/office/word/2015/wordml/symex" mc:Ignorable="w14 w15 w16se">
+<w:styles xmlns:mc="http://schemas.openxmlformats.org/markup-compatibility/2006" xmlns:r="http://schemas.openxmlformats.org/officeDocument/2006/relationships" xmlns:w="http://schemas.openxmlformats.org/wordprocessingml/2006/main" xmlns:w14="http://schemas.microsoft.com/office/word/2010/wordml" xmlns:w15="http://schemas.microsoft.com/office/word/2012/wordml" xmlns:w16cex="http://schemas.microsoft.com/office/word/2018/wordml/cex" xmlns:w16cid="http://schemas.microsoft.com/office/word/2016/wordml/cid" xmlns:w16="http://schemas.microsoft.com/office/word/2018/wordml" xmlns:w16sdtdh="http://schemas.microsoft.com/office/word/2020/wordml/sdtdatahash" xmlns:w16se="http://schemas.microsoft.com/office/word/2015/wordml/symex" mc:Ignorable="w14 w15 w16se w16cid w16 w16cex w16sdtdh">
   <w:docDefaults>
     <w:rPrDefault>
       <w:rPr>
@@ -2020,7 +1909,7 @@
       </w:pPr>
     </w:pPrDefault>
   </w:docDefaults>
-  <w:latentStyles w:defLockedState="0" w:defUIPriority="99" w:defSemiHidden="0" w:defUnhideWhenUsed="0" w:defQFormat="0" w:count="371">
+  <w:latentStyles w:defLockedState="0" w:defUIPriority="99" w:defSemiHidden="0" w:defUnhideWhenUsed="0" w:defQFormat="0" w:count="376">
     <w:lsdException w:name="Normal" w:uiPriority="0" w:qFormat="1"/>
     <w:lsdException w:name="heading 1" w:uiPriority="9" w:qFormat="1"/>
     <w:lsdException w:name="heading 2" w:semiHidden="1" w:uiPriority="9" w:unhideWhenUsed="1" w:qFormat="1"/>
@@ -2126,7 +2015,6 @@
     <w:lsdException w:name="HTML Sample" w:semiHidden="1" w:unhideWhenUsed="1"/>
     <w:lsdException w:name="HTML Typewriter" w:semiHidden="1" w:unhideWhenUsed="1"/>
     <w:lsdException w:name="HTML Variable" w:semiHidden="1" w:unhideWhenUsed="1"/>
-    <w:lsdException w:name="Normal Table" w:semiHidden="1" w:unhideWhenUsed="1"/>
     <w:lsdException w:name="annotation subject" w:semiHidden="1" w:unhideWhenUsed="1"/>
     <w:lsdException w:name="No List" w:semiHidden="1" w:unhideWhenUsed="1"/>
     <w:lsdException w:name="Outline List 1" w:semiHidden="1" w:unhideWhenUsed="1"/>
@@ -2169,11 +2057,8 @@
     <w:lsdException w:name="Table Contemporary" w:semiHidden="1" w:unhideWhenUsed="1"/>
     <w:lsdException w:name="Table Elegant" w:semiHidden="1" w:unhideWhenUsed="1"/>
     <w:lsdException w:name="Table Professional" w:semiHidden="1" w:unhideWhenUsed="1"/>
-    <w:lsdException w:name="Table Subtle 1" w:semiHidden="1" w:unhideWhenUsed="1"/>
     <w:lsdException w:name="Table Subtle 2" w:semiHidden="1" w:unhideWhenUsed="1"/>
     <w:lsdException w:name="Table Web 1" w:semiHidden="1" w:unhideWhenUsed="1"/>
-    <w:lsdException w:name="Table Web 2" w:semiHidden="1" w:unhideWhenUsed="1"/>
-    <w:lsdException w:name="Table Web 3" w:semiHidden="1" w:unhideWhenUsed="1"/>
     <w:lsdException w:name="Balloon Text" w:semiHidden="1" w:unhideWhenUsed="1"/>
     <w:lsdException w:name="Table Grid" w:uiPriority="39"/>
     <w:lsdException w:name="Table Theme" w:semiHidden="1" w:unhideWhenUsed="1"/>
@@ -2392,16 +2277,21 @@
     <w:lsdException w:name="List Table 5 Dark Accent 6" w:uiPriority="50"/>
     <w:lsdException w:name="List Table 6 Colorful Accent 6" w:uiPriority="51"/>
     <w:lsdException w:name="List Table 7 Colorful Accent 6" w:uiPriority="52"/>
+    <w:lsdException w:name="Mention" w:semiHidden="1" w:unhideWhenUsed="1"/>
+    <w:lsdException w:name="Smart Hyperlink" w:semiHidden="1" w:unhideWhenUsed="1"/>
+    <w:lsdException w:name="Hashtag" w:semiHidden="1" w:unhideWhenUsed="1"/>
+    <w:lsdException w:name="Unresolved Mention" w:semiHidden="1" w:unhideWhenUsed="1"/>
+    <w:lsdException w:name="Smart Link" w:semiHidden="1" w:unhideWhenUsed="1"/>
   </w:latentStyles>
-  <w:style w:type="paragraph" w:default="1" w:styleId="Normaali">
+  <w:style w:type="paragraph" w:default="1" w:styleId="Normal">
     <w:name w:val="Normal"/>
     <w:qFormat/>
   </w:style>
-  <w:style w:type="paragraph" w:styleId="Otsikko1">
+  <w:style w:type="paragraph" w:styleId="Heading1">
     <w:name w:val="heading 1"/>
-    <w:basedOn w:val="Normaali"/>
-    <w:next w:val="Normaali"/>
-    <w:link w:val="Otsikko1Char"/>
+    <w:basedOn w:val="Normal"/>
+    <w:next w:val="Normal"/>
+    <w:link w:val="Heading1Char"/>
     <w:uiPriority w:val="9"/>
     <w:qFormat/>
     <w:rsid w:val="00882B4E"/>
@@ -2418,11 +2308,11 @@
       <w:szCs w:val="32"/>
     </w:rPr>
   </w:style>
-  <w:style w:type="paragraph" w:styleId="Otsikko2">
+  <w:style w:type="paragraph" w:styleId="Heading2">
     <w:name w:val="heading 2"/>
-    <w:basedOn w:val="Normaali"/>
-    <w:next w:val="Normaali"/>
-    <w:link w:val="Otsikko2Char"/>
+    <w:basedOn w:val="Normal"/>
+    <w:next w:val="Normal"/>
+    <w:link w:val="Heading2Char"/>
     <w:uiPriority w:val="9"/>
     <w:unhideWhenUsed/>
     <w:qFormat/>
@@ -2440,11 +2330,11 @@
       <w:szCs w:val="26"/>
     </w:rPr>
   </w:style>
-  <w:style w:type="paragraph" w:styleId="Otsikko3">
+  <w:style w:type="paragraph" w:styleId="Heading3">
     <w:name w:val="heading 3"/>
-    <w:basedOn w:val="Normaali"/>
-    <w:next w:val="Normaali"/>
-    <w:link w:val="Otsikko3Char"/>
+    <w:basedOn w:val="Normal"/>
+    <w:next w:val="Normal"/>
+    <w:link w:val="Heading3Char"/>
     <w:uiPriority w:val="9"/>
     <w:unhideWhenUsed/>
     <w:qFormat/>
@@ -2462,11 +2352,11 @@
       <w:szCs w:val="24"/>
     </w:rPr>
   </w:style>
-  <w:style w:type="paragraph" w:styleId="Otsikko4">
+  <w:style w:type="paragraph" w:styleId="Heading4">
     <w:name w:val="heading 4"/>
-    <w:basedOn w:val="Normaali"/>
-    <w:next w:val="Normaali"/>
-    <w:link w:val="Otsikko4Char"/>
+    <w:basedOn w:val="Normal"/>
+    <w:next w:val="Normal"/>
+    <w:link w:val="Heading4Char"/>
     <w:uiPriority w:val="9"/>
     <w:unhideWhenUsed/>
     <w:qFormat/>
@@ -2484,13 +2374,13 @@
       <w:color w:val="2E74B5" w:themeColor="accent1" w:themeShade="BF"/>
     </w:rPr>
   </w:style>
-  <w:style w:type="character" w:default="1" w:styleId="Kappaleenoletusfontti">
+  <w:style w:type="character" w:default="1" w:styleId="DefaultParagraphFont">
     <w:name w:val="Default Paragraph Font"/>
     <w:uiPriority w:val="1"/>
     <w:semiHidden/>
     <w:unhideWhenUsed/>
   </w:style>
-  <w:style w:type="table" w:default="1" w:styleId="Normaalitaulukko">
+  <w:style w:type="table" w:default="1" w:styleId="TableNormal">
     <w:name w:val="Normal Table"/>
     <w:uiPriority w:val="99"/>
     <w:semiHidden/>
@@ -2505,16 +2395,16 @@
       </w:tblCellMar>
     </w:tblPr>
   </w:style>
-  <w:style w:type="numbering" w:default="1" w:styleId="Eiluetteloa">
+  <w:style w:type="numbering" w:default="1" w:styleId="NoList">
     <w:name w:val="No List"/>
     <w:uiPriority w:val="99"/>
     <w:semiHidden/>
     <w:unhideWhenUsed/>
   </w:style>
-  <w:style w:type="paragraph" w:styleId="Yltunniste">
+  <w:style w:type="paragraph" w:styleId="Header">
     <w:name w:val="header"/>
-    <w:basedOn w:val="Normaali"/>
-    <w:link w:val="YltunnisteChar"/>
+    <w:basedOn w:val="Normal"/>
+    <w:link w:val="HeaderChar"/>
     <w:uiPriority w:val="99"/>
     <w:unhideWhenUsed/>
     <w:rsid w:val="001C219D"/>
@@ -2526,17 +2416,17 @@
       <w:spacing w:after="0" w:line="240" w:lineRule="auto"/>
     </w:pPr>
   </w:style>
-  <w:style w:type="character" w:customStyle="1" w:styleId="YltunnisteChar">
-    <w:name w:val="Ylätunniste Char"/>
-    <w:basedOn w:val="Kappaleenoletusfontti"/>
-    <w:link w:val="Yltunniste"/>
+  <w:style w:type="character" w:customStyle="1" w:styleId="HeaderChar">
+    <w:name w:val="Header Char"/>
+    <w:basedOn w:val="DefaultParagraphFont"/>
+    <w:link w:val="Header"/>
     <w:uiPriority w:val="99"/>
     <w:rsid w:val="001C219D"/>
   </w:style>
-  <w:style w:type="paragraph" w:styleId="Alatunniste">
+  <w:style w:type="paragraph" w:styleId="Footer">
     <w:name w:val="footer"/>
-    <w:basedOn w:val="Normaali"/>
-    <w:link w:val="AlatunnisteChar"/>
+    <w:basedOn w:val="Normal"/>
+    <w:link w:val="FooterChar"/>
     <w:uiPriority w:val="99"/>
     <w:unhideWhenUsed/>
     <w:rsid w:val="001C219D"/>
@@ -2548,17 +2438,17 @@
       <w:spacing w:after="0" w:line="240" w:lineRule="auto"/>
     </w:pPr>
   </w:style>
-  <w:style w:type="character" w:customStyle="1" w:styleId="AlatunnisteChar">
-    <w:name w:val="Alatunniste Char"/>
-    <w:basedOn w:val="Kappaleenoletusfontti"/>
-    <w:link w:val="Alatunniste"/>
+  <w:style w:type="character" w:customStyle="1" w:styleId="FooterChar">
+    <w:name w:val="Footer Char"/>
+    <w:basedOn w:val="DefaultParagraphFont"/>
+    <w:link w:val="Footer"/>
     <w:uiPriority w:val="99"/>
     <w:rsid w:val="001C219D"/>
   </w:style>
-  <w:style w:type="character" w:customStyle="1" w:styleId="Otsikko1Char">
-    <w:name w:val="Otsikko 1 Char"/>
-    <w:basedOn w:val="Kappaleenoletusfontti"/>
-    <w:link w:val="Otsikko1"/>
+  <w:style w:type="character" w:customStyle="1" w:styleId="Heading1Char">
+    <w:name w:val="Heading 1 Char"/>
+    <w:basedOn w:val="DefaultParagraphFont"/>
+    <w:link w:val="Heading1"/>
     <w:uiPriority w:val="9"/>
     <w:rsid w:val="00882B4E"/>
     <w:rPr>
@@ -2568,10 +2458,10 @@
       <w:szCs w:val="32"/>
     </w:rPr>
   </w:style>
-  <w:style w:type="character" w:customStyle="1" w:styleId="Otsikko2Char">
-    <w:name w:val="Otsikko 2 Char"/>
-    <w:basedOn w:val="Kappaleenoletusfontti"/>
-    <w:link w:val="Otsikko2"/>
+  <w:style w:type="character" w:customStyle="1" w:styleId="Heading2Char">
+    <w:name w:val="Heading 2 Char"/>
+    <w:basedOn w:val="DefaultParagraphFont"/>
+    <w:link w:val="Heading2"/>
     <w:uiPriority w:val="9"/>
     <w:rsid w:val="00882B4E"/>
     <w:rPr>
@@ -2581,10 +2471,10 @@
       <w:szCs w:val="26"/>
     </w:rPr>
   </w:style>
-  <w:style w:type="character" w:customStyle="1" w:styleId="Otsikko3Char">
-    <w:name w:val="Otsikko 3 Char"/>
-    <w:basedOn w:val="Kappaleenoletusfontti"/>
-    <w:link w:val="Otsikko3"/>
+  <w:style w:type="character" w:customStyle="1" w:styleId="Heading3Char">
+    <w:name w:val="Heading 3 Char"/>
+    <w:basedOn w:val="DefaultParagraphFont"/>
+    <w:link w:val="Heading3"/>
     <w:uiPriority w:val="9"/>
     <w:rsid w:val="00882B4E"/>
     <w:rPr>
@@ -2594,10 +2484,10 @@
       <w:szCs w:val="24"/>
     </w:rPr>
   </w:style>
-  <w:style w:type="character" w:customStyle="1" w:styleId="Otsikko4Char">
-    <w:name w:val="Otsikko 4 Char"/>
-    <w:basedOn w:val="Kappaleenoletusfontti"/>
-    <w:link w:val="Otsikko4"/>
+  <w:style w:type="character" w:customStyle="1" w:styleId="Heading4Char">
+    <w:name w:val="Heading 4 Char"/>
+    <w:basedOn w:val="DefaultParagraphFont"/>
+    <w:link w:val="Heading4"/>
     <w:uiPriority w:val="9"/>
     <w:rsid w:val="00992DB3"/>
     <w:rPr>
@@ -2607,9 +2497,9 @@
       <w:color w:val="2E74B5" w:themeColor="accent1" w:themeShade="BF"/>
     </w:rPr>
   </w:style>
-  <w:style w:type="paragraph" w:styleId="Luettelokappale">
+  <w:style w:type="paragraph" w:styleId="ListParagraph">
     <w:name w:val="List Paragraph"/>
-    <w:basedOn w:val="Normaali"/>
+    <w:basedOn w:val="Normal"/>
     <w:uiPriority w:val="34"/>
     <w:qFormat/>
     <w:rsid w:val="00CA4F0F"/>

</xml_diff>